<commit_message>
added sequence diagram of book a car
</commit_message>
<xml_diff>
--- a/documents/UseCaseDescription-Document-ManageEmployees (1).docx
+++ b/documents/UseCaseDescription-Document-ManageEmployees (1).docx
@@ -122,7 +122,6 @@
           <w:szCs w:val="24"/>
         </w:rPr>
       </w:pPr>
-      <w:proofErr w:type="spellStart"/>
       <w:r>
         <w:rPr>
           <w:rFonts w:ascii="Arial" w:hAnsi="Arial" w:cs="Arial"/>
@@ -131,18 +130,7 @@
           <w:sz w:val="24"/>
           <w:szCs w:val="24"/>
         </w:rPr>
-        <w:t>CarRentalManagementSystem</w:t>
-      </w:r>
-      <w:proofErr w:type="spellEnd"/>
-      <w:r>
-        <w:rPr>
-          <w:rFonts w:ascii="Arial" w:hAnsi="Arial" w:cs="Arial"/>
-          <w:b/>
-          <w:bCs/>
-          <w:sz w:val="24"/>
-          <w:szCs w:val="24"/>
-        </w:rPr>
-        <w:t>: Use Case Description</w:t>
+        <w:t>CarRentalManagementSystem: Use Case Description</w:t>
       </w:r>
     </w:p>
     <w:tbl>
@@ -471,21 +459,7 @@
               <w:rPr>
                 <w:rFonts w:ascii="Arial" w:hAnsi="Arial" w:cs="Arial"/>
               </w:rPr>
-              <w:t xml:space="preserve"> must </w:t>
-            </w:r>
-            <w:proofErr w:type="gramStart"/>
-            <w:r>
-              <w:rPr>
-                <w:rFonts w:ascii="Arial" w:hAnsi="Arial" w:cs="Arial"/>
-              </w:rPr>
-              <w:t>logged</w:t>
-            </w:r>
-            <w:proofErr w:type="gramEnd"/>
-            <w:r>
-              <w:rPr>
-                <w:rFonts w:ascii="Arial" w:hAnsi="Arial" w:cs="Arial"/>
-              </w:rPr>
-              <w:t xml:space="preserve"> in to the system</w:t>
+              <w:t xml:space="preserve"> must logged in to the system</w:t>
             </w:r>
           </w:p>
         </w:tc>
@@ -1229,6 +1203,662 @@
                 <w:rFonts w:ascii="Arial" w:hAnsi="Arial" w:cs="Arial"/>
               </w:rPr>
             </w:pPr>
+          </w:p>
+        </w:tc>
+      </w:tr>
+      <w:tr>
+        <w:trPr>
+          <w:trHeight w:val="368"/>
+        </w:trPr>
+        <w:tc>
+          <w:tcPr>
+            <w:tcW w:w="10011" w:type="dxa"/>
+            <w:gridSpan w:val="5"/>
+          </w:tcPr>
+          <w:p>
+            <w:pPr>
+              <w:tabs>
+                <w:tab w:val="right" w:pos="9964"/>
+              </w:tabs>
+              <w:rPr>
+                <w:rFonts w:ascii="Arial" w:hAnsi="Arial" w:cs="Arial"/>
+              </w:rPr>
+            </w:pPr>
+            <w:r>
+              <w:rPr>
+                <w:rFonts w:ascii="Arial" w:hAnsi="Arial" w:cs="Arial"/>
+                <w:b/>
+                <w:bCs/>
+              </w:rPr>
+              <w:t>3.3.</w:t>
+            </w:r>
+            <w:r>
+              <w:rPr>
+                <w:rFonts w:ascii="Arial" w:hAnsi="Arial" w:cs="Arial"/>
+                <w:b/>
+                <w:bCs/>
+              </w:rPr>
+              <w:t>1</w:t>
+            </w:r>
+            <w:bookmarkStart w:id="0" w:name="_GoBack"/>
+            <w:bookmarkEnd w:id="0"/>
+            <w:r>
+              <w:rPr>
+                <w:rFonts w:ascii="Arial" w:hAnsi="Arial" w:cs="Arial"/>
+                <w:b/>
+                <w:bCs/>
+              </w:rPr>
+              <w:t>Cancel</w:t>
+            </w:r>
+            <w:r>
+              <w:rPr>
+                <w:rFonts w:ascii="Arial" w:hAnsi="Arial" w:cs="Arial"/>
+                <w:b/>
+                <w:bCs/>
+              </w:rPr>
+              <w:t xml:space="preserve"> </w:t>
+            </w:r>
+            <w:r>
+              <w:rPr>
+                <w:rFonts w:ascii="Arial" w:hAnsi="Arial" w:cs="Arial"/>
+                <w:b/>
+                <w:bCs/>
+              </w:rPr>
+              <w:t>Rental</w:t>
+            </w:r>
+          </w:p>
+        </w:tc>
+      </w:tr>
+      <w:tr>
+        <w:trPr>
+          <w:trHeight w:val="368"/>
+        </w:trPr>
+        <w:tc>
+          <w:tcPr>
+            <w:tcW w:w="715" w:type="dxa"/>
+          </w:tcPr>
+          <w:p>
+            <w:pPr>
+              <w:tabs>
+                <w:tab w:val="right" w:pos="9964"/>
+              </w:tabs>
+              <w:rPr>
+                <w:rFonts w:ascii="Arial" w:hAnsi="Arial" w:cs="Arial"/>
+              </w:rPr>
+            </w:pPr>
+            <w:r>
+              <w:rPr>
+                <w:rFonts w:ascii="Arial" w:hAnsi="Arial" w:cs="Arial"/>
+                <w:b/>
+                <w:bCs/>
+              </w:rPr>
+              <w:t>Step</w:t>
+            </w:r>
+          </w:p>
+        </w:tc>
+        <w:tc>
+          <w:tcPr>
+            <w:tcW w:w="4230" w:type="dxa"/>
+            <w:gridSpan w:val="2"/>
+          </w:tcPr>
+          <w:p>
+            <w:pPr>
+              <w:tabs>
+                <w:tab w:val="right" w:pos="9964"/>
+              </w:tabs>
+              <w:rPr>
+                <w:rFonts w:ascii="Arial" w:hAnsi="Arial" w:cs="Arial"/>
+              </w:rPr>
+            </w:pPr>
+            <w:r>
+              <w:rPr>
+                <w:rFonts w:ascii="Arial" w:hAnsi="Arial" w:cs="Arial"/>
+                <w:b/>
+                <w:bCs/>
+              </w:rPr>
+              <w:t>User Actions</w:t>
+            </w:r>
+          </w:p>
+        </w:tc>
+        <w:tc>
+          <w:tcPr>
+            <w:tcW w:w="5066" w:type="dxa"/>
+            <w:gridSpan w:val="2"/>
+          </w:tcPr>
+          <w:p>
+            <w:pPr>
+              <w:tabs>
+                <w:tab w:val="right" w:pos="9964"/>
+              </w:tabs>
+              <w:rPr>
+                <w:rFonts w:ascii="Arial" w:hAnsi="Arial" w:cs="Arial"/>
+              </w:rPr>
+            </w:pPr>
+            <w:r>
+              <w:rPr>
+                <w:rFonts w:ascii="Arial" w:hAnsi="Arial" w:cs="Arial"/>
+                <w:b/>
+                <w:bCs/>
+              </w:rPr>
+              <w:t>System Actions</w:t>
+            </w:r>
+          </w:p>
+        </w:tc>
+      </w:tr>
+      <w:tr>
+        <w:trPr>
+          <w:trHeight w:val="368"/>
+        </w:trPr>
+        <w:tc>
+          <w:tcPr>
+            <w:tcW w:w="715" w:type="dxa"/>
+          </w:tcPr>
+          <w:p>
+            <w:pPr>
+              <w:tabs>
+                <w:tab w:val="right" w:pos="9964"/>
+              </w:tabs>
+              <w:rPr>
+                <w:rFonts w:ascii="Arial" w:hAnsi="Arial" w:cs="Arial"/>
+              </w:rPr>
+            </w:pPr>
+            <w:r>
+              <w:rPr>
+                <w:rFonts w:ascii="Arial" w:hAnsi="Arial" w:cs="Arial"/>
+              </w:rPr>
+              <w:t>1</w:t>
+            </w:r>
+          </w:p>
+        </w:tc>
+        <w:tc>
+          <w:tcPr>
+            <w:tcW w:w="4230" w:type="dxa"/>
+            <w:gridSpan w:val="2"/>
+          </w:tcPr>
+          <w:p>
+            <w:pPr>
+              <w:tabs>
+                <w:tab w:val="right" w:pos="9964"/>
+              </w:tabs>
+              <w:rPr>
+                <w:rFonts w:ascii="Arial" w:hAnsi="Arial" w:cs="Arial"/>
+              </w:rPr>
+            </w:pPr>
+            <w:r>
+              <w:rPr>
+                <w:rFonts w:ascii="Arial" w:hAnsi="Arial" w:cs="Arial"/>
+              </w:rPr>
+              <w:t xml:space="preserve">The </w:t>
+            </w:r>
+            <w:r>
+              <w:rPr>
+                <w:rFonts w:ascii="Arial" w:hAnsi="Arial" w:cs="Arial"/>
+              </w:rPr>
+              <w:t>Employee</w:t>
+            </w:r>
+            <w:r>
+              <w:rPr>
+                <w:rFonts w:ascii="Arial" w:hAnsi="Arial" w:cs="Arial"/>
+              </w:rPr>
+              <w:t xml:space="preserve"> </w:t>
+            </w:r>
+            <w:r>
+              <w:rPr>
+                <w:rFonts w:ascii="Arial" w:hAnsi="Arial" w:cs="Arial"/>
+              </w:rPr>
+              <w:t>selects the ‘</w:t>
+            </w:r>
+            <w:r>
+              <w:rPr>
+                <w:rFonts w:ascii="Arial" w:hAnsi="Arial" w:cs="Arial"/>
+              </w:rPr>
+              <w:t>Cancel</w:t>
+            </w:r>
+            <w:r>
+              <w:rPr>
+                <w:rFonts w:ascii="Arial" w:hAnsi="Arial" w:cs="Arial"/>
+              </w:rPr>
+              <w:t xml:space="preserve"> Rental menu</w:t>
+            </w:r>
+          </w:p>
+        </w:tc>
+        <w:tc>
+          <w:tcPr>
+            <w:tcW w:w="5066" w:type="dxa"/>
+            <w:gridSpan w:val="2"/>
+          </w:tcPr>
+          <w:p>
+            <w:pPr>
+              <w:tabs>
+                <w:tab w:val="right" w:pos="9964"/>
+              </w:tabs>
+              <w:rPr>
+                <w:rFonts w:ascii="Arial" w:hAnsi="Arial" w:cs="Arial"/>
+              </w:rPr>
+            </w:pPr>
+            <w:r>
+              <w:rPr>
+                <w:rFonts w:ascii="Arial" w:hAnsi="Arial" w:cs="Arial"/>
+              </w:rPr>
+              <w:t xml:space="preserve">The system displays </w:t>
+            </w:r>
+            <w:r>
+              <w:rPr>
+                <w:rFonts w:ascii="Arial" w:hAnsi="Arial" w:cs="Arial"/>
+              </w:rPr>
+              <w:t>a search form for Bookings with the field of Booking ID.</w:t>
+            </w:r>
+          </w:p>
+        </w:tc>
+      </w:tr>
+      <w:tr>
+        <w:trPr>
+          <w:trHeight w:val="368"/>
+        </w:trPr>
+        <w:tc>
+          <w:tcPr>
+            <w:tcW w:w="715" w:type="dxa"/>
+          </w:tcPr>
+          <w:p>
+            <w:pPr>
+              <w:tabs>
+                <w:tab w:val="right" w:pos="9964"/>
+              </w:tabs>
+              <w:rPr>
+                <w:rFonts w:ascii="Arial" w:hAnsi="Arial" w:cs="Arial"/>
+              </w:rPr>
+            </w:pPr>
+            <w:r>
+              <w:rPr>
+                <w:rFonts w:ascii="Arial" w:hAnsi="Arial" w:cs="Arial"/>
+              </w:rPr>
+              <w:t>2</w:t>
+            </w:r>
+          </w:p>
+        </w:tc>
+        <w:tc>
+          <w:tcPr>
+            <w:tcW w:w="4230" w:type="dxa"/>
+            <w:gridSpan w:val="2"/>
+          </w:tcPr>
+          <w:p>
+            <w:pPr>
+              <w:tabs>
+                <w:tab w:val="right" w:pos="9964"/>
+              </w:tabs>
+              <w:rPr>
+                <w:rFonts w:ascii="Arial" w:hAnsi="Arial" w:cs="Arial"/>
+              </w:rPr>
+            </w:pPr>
+            <w:r>
+              <w:rPr>
+                <w:rFonts w:ascii="Arial" w:hAnsi="Arial" w:cs="Arial"/>
+              </w:rPr>
+              <w:t xml:space="preserve">The </w:t>
+            </w:r>
+            <w:r>
+              <w:rPr>
+                <w:rFonts w:ascii="Arial" w:hAnsi="Arial" w:cs="Arial"/>
+              </w:rPr>
+              <w:t>Employee</w:t>
+            </w:r>
+            <w:r>
+              <w:rPr>
+                <w:rFonts w:ascii="Arial" w:hAnsi="Arial" w:cs="Arial"/>
+              </w:rPr>
+              <w:t xml:space="preserve"> fills out the </w:t>
+            </w:r>
+            <w:r>
+              <w:rPr>
+                <w:rFonts w:ascii="Arial" w:hAnsi="Arial" w:cs="Arial"/>
+              </w:rPr>
+              <w:t xml:space="preserve">search </w:t>
+            </w:r>
+            <w:r>
+              <w:rPr>
+                <w:rFonts w:ascii="Arial" w:hAnsi="Arial" w:cs="Arial"/>
+              </w:rPr>
+              <w:t xml:space="preserve">form </w:t>
+            </w:r>
+            <w:r>
+              <w:rPr>
+                <w:rFonts w:ascii="Arial" w:hAnsi="Arial" w:cs="Arial"/>
+              </w:rPr>
+              <w:t xml:space="preserve">for Bookings </w:t>
+            </w:r>
+            <w:r>
+              <w:rPr>
+                <w:rFonts w:ascii="Arial" w:hAnsi="Arial" w:cs="Arial"/>
+              </w:rPr>
+              <w:t>and requests the system</w:t>
+            </w:r>
+            <w:r>
+              <w:rPr>
+                <w:rFonts w:ascii="Arial" w:hAnsi="Arial" w:cs="Arial"/>
+              </w:rPr>
+              <w:t xml:space="preserve"> </w:t>
+            </w:r>
+            <w:r>
+              <w:rPr>
+                <w:rFonts w:ascii="Arial" w:hAnsi="Arial" w:cs="Arial"/>
+              </w:rPr>
+              <w:t xml:space="preserve">to </w:t>
+            </w:r>
+            <w:r>
+              <w:rPr>
+                <w:rFonts w:ascii="Arial" w:hAnsi="Arial" w:cs="Arial"/>
+              </w:rPr>
+              <w:t>search</w:t>
+            </w:r>
+          </w:p>
+        </w:tc>
+        <w:tc>
+          <w:tcPr>
+            <w:tcW w:w="5066" w:type="dxa"/>
+            <w:gridSpan w:val="2"/>
+          </w:tcPr>
+          <w:p>
+            <w:pPr>
+              <w:tabs>
+                <w:tab w:val="right" w:pos="9964"/>
+              </w:tabs>
+              <w:rPr>
+                <w:rFonts w:ascii="Arial" w:hAnsi="Arial" w:cs="Arial"/>
+              </w:rPr>
+            </w:pPr>
+            <w:r>
+              <w:rPr>
+                <w:rFonts w:ascii="Arial" w:hAnsi="Arial" w:cs="Arial"/>
+              </w:rPr>
+              <w:t>The system verifies that there is a booking record in the database with the same booking ID and displays the booking information of that booking ID.</w:t>
+            </w:r>
+          </w:p>
+          <w:p>
+            <w:pPr>
+              <w:tabs>
+                <w:tab w:val="right" w:pos="9964"/>
+              </w:tabs>
+              <w:rPr>
+                <w:rFonts w:ascii="Arial" w:hAnsi="Arial" w:cs="Arial"/>
+              </w:rPr>
+            </w:pPr>
+          </w:p>
+        </w:tc>
+      </w:tr>
+      <w:tr>
+        <w:trPr>
+          <w:trHeight w:val="368"/>
+        </w:trPr>
+        <w:tc>
+          <w:tcPr>
+            <w:tcW w:w="715" w:type="dxa"/>
+          </w:tcPr>
+          <w:p>
+            <w:pPr>
+              <w:tabs>
+                <w:tab w:val="right" w:pos="9964"/>
+              </w:tabs>
+              <w:rPr>
+                <w:rFonts w:ascii="Arial" w:hAnsi="Arial" w:cs="Arial"/>
+              </w:rPr>
+            </w:pPr>
+            <w:r>
+              <w:rPr>
+                <w:rFonts w:ascii="Arial" w:hAnsi="Arial" w:cs="Arial"/>
+              </w:rPr>
+              <w:t>3</w:t>
+            </w:r>
+          </w:p>
+        </w:tc>
+        <w:tc>
+          <w:tcPr>
+            <w:tcW w:w="4230" w:type="dxa"/>
+            <w:gridSpan w:val="2"/>
+          </w:tcPr>
+          <w:p>
+            <w:pPr>
+              <w:tabs>
+                <w:tab w:val="right" w:pos="9964"/>
+              </w:tabs>
+              <w:rPr>
+                <w:rFonts w:ascii="Arial" w:hAnsi="Arial" w:cs="Arial"/>
+              </w:rPr>
+            </w:pPr>
+            <w:r>
+              <w:rPr>
+                <w:rFonts w:ascii="Arial" w:hAnsi="Arial" w:cs="Arial"/>
+              </w:rPr>
+              <w:t>The Employee selects the ‘</w:t>
+            </w:r>
+            <w:r>
+              <w:rPr>
+                <w:rFonts w:ascii="Arial" w:hAnsi="Arial" w:cs="Arial"/>
+              </w:rPr>
+              <w:t>Cancel Booking’</w:t>
+            </w:r>
+            <w:r>
+              <w:rPr>
+                <w:rFonts w:ascii="Arial" w:hAnsi="Arial" w:cs="Arial"/>
+              </w:rPr>
+              <w:t xml:space="preserve"> command’ </w:t>
+            </w:r>
+          </w:p>
+        </w:tc>
+        <w:tc>
+          <w:tcPr>
+            <w:tcW w:w="5066" w:type="dxa"/>
+            <w:gridSpan w:val="2"/>
+          </w:tcPr>
+          <w:p>
+            <w:pPr>
+              <w:tabs>
+                <w:tab w:val="right" w:pos="9964"/>
+              </w:tabs>
+              <w:rPr>
+                <w:rFonts w:ascii="Arial" w:hAnsi="Arial" w:cs="Arial"/>
+              </w:rPr>
+            </w:pPr>
+            <w:r>
+              <w:rPr>
+                <w:rFonts w:ascii="Arial" w:hAnsi="Arial" w:cs="Arial"/>
+              </w:rPr>
+              <w:t xml:space="preserve">The system </w:t>
+            </w:r>
+            <w:r>
+              <w:rPr>
+                <w:rFonts w:ascii="Arial" w:hAnsi="Arial" w:cs="Arial"/>
+              </w:rPr>
+              <w:t>deletes</w:t>
+            </w:r>
+            <w:r>
+              <w:rPr>
+                <w:rFonts w:ascii="Arial" w:hAnsi="Arial" w:cs="Arial"/>
+              </w:rPr>
+              <w:t xml:space="preserve"> the booking </w:t>
+            </w:r>
+            <w:r>
+              <w:rPr>
+                <w:rFonts w:ascii="Arial" w:hAnsi="Arial" w:cs="Arial"/>
+              </w:rPr>
+              <w:t xml:space="preserve">information </w:t>
+            </w:r>
+            <w:r>
+              <w:rPr>
+                <w:rFonts w:ascii="Arial" w:hAnsi="Arial" w:cs="Arial"/>
+              </w:rPr>
+              <w:t xml:space="preserve">in the database and </w:t>
+            </w:r>
+            <w:r>
+              <w:rPr>
+                <w:rFonts w:ascii="Arial" w:hAnsi="Arial" w:cs="Arial"/>
+              </w:rPr>
+              <w:t xml:space="preserve">refund a payment. Then it </w:t>
+            </w:r>
+            <w:r>
+              <w:rPr>
+                <w:rFonts w:ascii="Arial" w:hAnsi="Arial" w:cs="Arial"/>
+              </w:rPr>
+              <w:t xml:space="preserve">displays a success message or failed message on exception. </w:t>
+            </w:r>
+          </w:p>
+        </w:tc>
+      </w:tr>
+      <w:tr>
+        <w:trPr>
+          <w:trHeight w:val="368"/>
+        </w:trPr>
+        <w:tc>
+          <w:tcPr>
+            <w:tcW w:w="10011" w:type="dxa"/>
+            <w:gridSpan w:val="5"/>
+            <w:shd w:val="clear" w:color="auto" w:fill="D0CECE" w:themeFill="background2" w:themeFillShade="E6"/>
+          </w:tcPr>
+          <w:p>
+            <w:pPr>
+              <w:tabs>
+                <w:tab w:val="right" w:pos="9964"/>
+              </w:tabs>
+              <w:rPr>
+                <w:rFonts w:ascii="Arial" w:hAnsi="Arial" w:cs="Arial"/>
+              </w:rPr>
+            </w:pPr>
+            <w:r>
+              <w:rPr>
+                <w:rFonts w:ascii="Arial" w:hAnsi="Arial" w:cs="Arial"/>
+                <w:b/>
+                <w:bCs/>
+              </w:rPr>
+              <w:lastRenderedPageBreak/>
+              <w:t>Postconditions</w:t>
+            </w:r>
+          </w:p>
+        </w:tc>
+      </w:tr>
+      <w:tr>
+        <w:trPr>
+          <w:trHeight w:val="368"/>
+        </w:trPr>
+        <w:tc>
+          <w:tcPr>
+            <w:tcW w:w="10011" w:type="dxa"/>
+            <w:gridSpan w:val="5"/>
+          </w:tcPr>
+          <w:p>
+            <w:pPr>
+              <w:tabs>
+                <w:tab w:val="right" w:pos="9964"/>
+              </w:tabs>
+              <w:rPr>
+                <w:rFonts w:ascii="Arial" w:hAnsi="Arial" w:cs="Arial"/>
+              </w:rPr>
+            </w:pPr>
+            <w:r>
+              <w:rPr>
+                <w:rFonts w:ascii="Arial" w:hAnsi="Arial" w:cs="Arial"/>
+              </w:rPr>
+              <w:t xml:space="preserve">The </w:t>
+            </w:r>
+            <w:r>
+              <w:rPr>
+                <w:rFonts w:ascii="Arial" w:hAnsi="Arial" w:cs="Arial"/>
+              </w:rPr>
+              <w:t xml:space="preserve">booking </w:t>
+            </w:r>
+            <w:r>
+              <w:rPr>
+                <w:rFonts w:ascii="Arial" w:hAnsi="Arial" w:cs="Arial"/>
+              </w:rPr>
+              <w:t xml:space="preserve">information is deleted, and refund is made. </w:t>
+            </w:r>
+            <w:r>
+              <w:rPr>
+                <w:rFonts w:ascii="Arial" w:hAnsi="Arial" w:cs="Arial"/>
+              </w:rPr>
+              <w:tab/>
+            </w:r>
+          </w:p>
+        </w:tc>
+      </w:tr>
+      <w:tr>
+        <w:trPr>
+          <w:trHeight w:val="368"/>
+        </w:trPr>
+        <w:tc>
+          <w:tcPr>
+            <w:tcW w:w="10011" w:type="dxa"/>
+            <w:gridSpan w:val="5"/>
+          </w:tcPr>
+          <w:p>
+            <w:pPr>
+              <w:tabs>
+                <w:tab w:val="right" w:pos="9964"/>
+              </w:tabs>
+              <w:rPr>
+                <w:rFonts w:ascii="Arial" w:hAnsi="Arial" w:cs="Arial"/>
+              </w:rPr>
+            </w:pPr>
+          </w:p>
+        </w:tc>
+      </w:tr>
+      <w:tr>
+        <w:trPr>
+          <w:trHeight w:val="368"/>
+        </w:trPr>
+        <w:tc>
+          <w:tcPr>
+            <w:tcW w:w="10011" w:type="dxa"/>
+            <w:gridSpan w:val="5"/>
+          </w:tcPr>
+          <w:p>
+            <w:pPr>
+              <w:tabs>
+                <w:tab w:val="right" w:pos="9964"/>
+              </w:tabs>
+              <w:rPr>
+                <w:rFonts w:ascii="Arial" w:hAnsi="Arial" w:cs="Arial"/>
+              </w:rPr>
+            </w:pPr>
+            <w:r>
+              <w:rPr>
+                <w:rFonts w:ascii="Arial" w:hAnsi="Arial" w:cs="Arial"/>
+                <w:b/>
+                <w:bCs/>
+              </w:rPr>
+              <w:t>Business Rules</w:t>
+            </w:r>
+          </w:p>
+        </w:tc>
+      </w:tr>
+      <w:tr>
+        <w:trPr>
+          <w:trHeight w:val="368"/>
+        </w:trPr>
+        <w:tc>
+          <w:tcPr>
+            <w:tcW w:w="10011" w:type="dxa"/>
+            <w:gridSpan w:val="5"/>
+          </w:tcPr>
+          <w:p>
+            <w:pPr>
+              <w:tabs>
+                <w:tab w:val="right" w:pos="9964"/>
+              </w:tabs>
+              <w:rPr>
+                <w:rFonts w:ascii="Arial" w:hAnsi="Arial" w:cs="Arial"/>
+              </w:rPr>
+            </w:pPr>
+            <w:r>
+              <w:rPr>
+                <w:rFonts w:ascii="Arial" w:hAnsi="Arial" w:cs="Arial"/>
+              </w:rPr>
+              <w:t xml:space="preserve">There </w:t>
+            </w:r>
+            <w:r>
+              <w:rPr>
+                <w:rFonts w:ascii="Arial" w:hAnsi="Arial" w:cs="Arial"/>
+              </w:rPr>
+              <w:t xml:space="preserve">cancelation of booking must be done after a refund is made successfully. </w:t>
+            </w:r>
           </w:p>
         </w:tc>
       </w:tr>
@@ -1258,8 +1888,6 @@
         </w:rPr>
         <w:t>//--------for later</w:t>
       </w:r>
-      <w:bookmarkStart w:id="0" w:name="_GoBack"/>
-      <w:bookmarkEnd w:id="0"/>
     </w:p>
     <w:tbl>
       <w:tblPr>
@@ -1587,21 +2215,7 @@
               <w:rPr>
                 <w:rFonts w:ascii="Arial" w:hAnsi="Arial" w:cs="Arial"/>
               </w:rPr>
-              <w:t xml:space="preserve"> must </w:t>
-            </w:r>
-            <w:proofErr w:type="gramStart"/>
-            <w:r>
-              <w:rPr>
-                <w:rFonts w:ascii="Arial" w:hAnsi="Arial" w:cs="Arial"/>
-              </w:rPr>
-              <w:t>logged</w:t>
-            </w:r>
-            <w:proofErr w:type="gramEnd"/>
-            <w:r>
-              <w:rPr>
-                <w:rFonts w:ascii="Arial" w:hAnsi="Arial" w:cs="Arial"/>
-              </w:rPr>
-              <w:t xml:space="preserve"> in to the system</w:t>
+              <w:t xml:space="preserve"> must logged in to the system</w:t>
             </w:r>
           </w:p>
         </w:tc>
@@ -1663,7 +2277,6 @@
                 <w:b/>
                 <w:bCs/>
               </w:rPr>
-              <w:lastRenderedPageBreak/>
               <w:t>4</w:t>
             </w:r>
             <w:r>
@@ -2515,19 +3128,7 @@
               <w:rPr>
                 <w:rFonts w:ascii="Arial" w:hAnsi="Arial" w:cs="Arial"/>
               </w:rPr>
-              <w:t xml:space="preserve">or Administrator selects the ‘View </w:t>
-            </w:r>
-            <w:r>
-              <w:rPr>
-                <w:rFonts w:ascii="Arial" w:hAnsi="Arial" w:cs="Arial"/>
-              </w:rPr>
-              <w:t>Monthly</w:t>
-            </w:r>
-            <w:r>
-              <w:rPr>
-                <w:rFonts w:ascii="Arial" w:hAnsi="Arial" w:cs="Arial"/>
-              </w:rPr>
-              <w:t xml:space="preserve"> Rental Report’ command</w:t>
+              <w:t>or Administrator selects the ‘View Monthly Rental Report’ command</w:t>
             </w:r>
           </w:p>
         </w:tc>
@@ -2557,19 +3158,7 @@
               <w:rPr>
                 <w:rFonts w:ascii="Arial" w:hAnsi="Arial" w:cs="Arial"/>
               </w:rPr>
-              <w:t xml:space="preserve"> report form with the fields of </w:t>
-            </w:r>
-            <w:r>
-              <w:rPr>
-                <w:rFonts w:ascii="Arial" w:hAnsi="Arial" w:cs="Arial"/>
-              </w:rPr>
-              <w:t>month</w:t>
-            </w:r>
-            <w:r>
-              <w:rPr>
-                <w:rFonts w:ascii="Arial" w:hAnsi="Arial" w:cs="Arial"/>
-              </w:rPr>
-              <w:t>.</w:t>
+              <w:t xml:space="preserve"> report form with the fields of month.</w:t>
             </w:r>
           </w:p>
         </w:tc>
@@ -2639,19 +3228,7 @@
               <w:rPr>
                 <w:rFonts w:ascii="Arial" w:hAnsi="Arial" w:cs="Arial"/>
               </w:rPr>
-              <w:t xml:space="preserve">report by entering a </w:t>
-            </w:r>
-            <w:r>
-              <w:rPr>
-                <w:rFonts w:ascii="Arial" w:hAnsi="Arial" w:cs="Arial"/>
-              </w:rPr>
-              <w:t>month</w:t>
-            </w:r>
-            <w:r>
-              <w:rPr>
-                <w:rFonts w:ascii="Arial" w:hAnsi="Arial" w:cs="Arial"/>
-              </w:rPr>
-              <w:t xml:space="preserve"> </w:t>
+              <w:t xml:space="preserve">report by entering a month </w:t>
             </w:r>
             <w:r>
               <w:rPr>
@@ -2697,31 +3274,7 @@
               <w:rPr>
                 <w:rFonts w:ascii="Arial" w:hAnsi="Arial" w:cs="Arial"/>
               </w:rPr>
-              <w:t xml:space="preserve">The system verifies that there is a rental record in the database with the same </w:t>
-            </w:r>
-            <w:r>
-              <w:rPr>
-                <w:rFonts w:ascii="Arial" w:hAnsi="Arial" w:cs="Arial"/>
-              </w:rPr>
-              <w:t>month</w:t>
-            </w:r>
-            <w:r>
-              <w:rPr>
-                <w:rFonts w:ascii="Arial" w:hAnsi="Arial" w:cs="Arial"/>
-              </w:rPr>
-              <w:t xml:space="preserve"> and displays a report of rentals of that </w:t>
-            </w:r>
-            <w:r>
-              <w:rPr>
-                <w:rFonts w:ascii="Arial" w:hAnsi="Arial" w:cs="Arial"/>
-              </w:rPr>
-              <w:t>month</w:t>
-            </w:r>
-            <w:r>
-              <w:rPr>
-                <w:rFonts w:ascii="Arial" w:hAnsi="Arial" w:cs="Arial"/>
-              </w:rPr>
-              <w:t xml:space="preserve">. </w:t>
+              <w:t xml:space="preserve">The system verifies that there is a rental record in the database with the same month and displays a report of rentals of that month. </w:t>
             </w:r>
           </w:p>
           <w:p>
@@ -2790,19 +3343,7 @@
               <w:rPr>
                 <w:rFonts w:ascii="Arial" w:hAnsi="Arial" w:cs="Arial"/>
               </w:rPr>
-              <w:t xml:space="preserve">A </w:t>
-            </w:r>
-            <w:r>
-              <w:rPr>
-                <w:rFonts w:ascii="Arial" w:hAnsi="Arial" w:cs="Arial"/>
-              </w:rPr>
-              <w:t>monthly</w:t>
-            </w:r>
-            <w:r>
-              <w:rPr>
-                <w:rFonts w:ascii="Arial" w:hAnsi="Arial" w:cs="Arial"/>
-              </w:rPr>
-              <w:t xml:space="preserve"> rental report is generated</w:t>
+              <w:t>A monthly rental report is generated</w:t>
             </w:r>
             <w:r>
               <w:rPr>
@@ -2888,13 +3429,7 @@
               <w:rPr>
                 <w:rFonts w:ascii="Arial" w:hAnsi="Arial" w:cs="Arial"/>
               </w:rPr>
-              <w:t xml:space="preserve">Rental report should only include the rental records of the specified </w:t>
-            </w:r>
-            <w:r>
-              <w:rPr>
-                <w:rFonts w:ascii="Arial" w:hAnsi="Arial" w:cs="Arial"/>
-              </w:rPr>
-              <w:t>month</w:t>
+              <w:t>Rental report should only include the rental records of the specified month</w:t>
             </w:r>
           </w:p>
         </w:tc>

</xml_diff>